<commit_message>
ikke noe betydningsfulle endringer
</commit_message>
<xml_diff>
--- a/documentation/optimization_report.docx
+++ b/documentation/optimization_report.docx
@@ -128,10 +128,7 @@
         <w:t>ged.</w:t>
       </w:r>
       <w:r>
-        <w:t xml:space="preserve"> </w:t>
-      </w:r>
-      <w:r>
-        <w:t>In this report, we will present the experiments conducted for each parameter, detailing our attempts and findings. Ultimately, we will share our conclusions regarding the optimal parameter settings we discovered</w:t>
+        <w:t xml:space="preserve"> In this report, we will present the experiments conducted for each parameter, detailing our attempts and findings. Ultimately, we will share our conclusions regarding the optimal parameter settings we discovered</w:t>
       </w:r>
       <w:r>
         <w:t>.</w:t>
@@ -161,16 +158,7 @@
           <w:bCs/>
           <w:shd w:val="clear" w:color="auto" w:fill="FFFFFF"/>
         </w:rPr>
-        <w:t xml:space="preserve">The way the 1000 wafers are grouped into </w:t>
-      </w:r>
-      <w:r>
-        <w:rPr>
-          <w:rFonts w:cstheme="minorHAnsi"/>
-          <w:b/>
-          <w:bCs/>
-          <w:shd w:val="clear" w:color="auto" w:fill="FFFFFF"/>
-        </w:rPr>
-        <w:t>batches</w:t>
+        <w:t>The way the 1000 wafers are grouped into batches</w:t>
       </w:r>
     </w:p>
     <w:p>
@@ -194,10 +182,7 @@
         <w:t xml:space="preserve"> if it is over or equal to 20 left, </w:t>
       </w:r>
       <w:r>
-        <w:t>or</w:t>
-      </w:r>
-      <w:r>
-        <w:t xml:space="preserve"> spread the extra wafers among the batches if </w:t>
+        <w:t xml:space="preserve">or spread the extra wafers among the batches if </w:t>
       </w:r>
       <w:r>
         <w:t xml:space="preserve">it is </w:t>
@@ -206,7 +191,27 @@
         <w:t>less than 20 left.</w:t>
       </w:r>
       <w:r>
-        <w:t xml:space="preserve"> The graph under shows the different time used on the different batch sizes. We concluded that the best batch size was 20 wafers per batch.</w:t>
+        <w:t xml:space="preserve"> The graph under shows the different time used on the different batch sizes. </w:t>
+      </w:r>
+      <w:r>
+        <w:t>With this experiment we can conclude that the best batch size if every batch is going to be approximately the same size is 36.</w:t>
+      </w:r>
+      <w:r>
+        <w:t xml:space="preserve"> The simulation time we used </w:t>
+      </w:r>
+      <w:proofErr w:type="gramStart"/>
+      <w:r>
+        <w:t>the batch</w:t>
+      </w:r>
+      <w:proofErr w:type="gramEnd"/>
+      <w:r>
+        <w:t xml:space="preserve"> size 36 was </w:t>
+      </w:r>
+      <w:r>
+        <w:t>5657.8</w:t>
+      </w:r>
+      <w:r>
+        <w:t>.</w:t>
       </w:r>
     </w:p>
     <w:p>
@@ -214,10 +219,13 @@
         <w:ind w:left="360"/>
       </w:pPr>
       <w:r>
+        <w:rPr>
+          <w:noProof/>
+        </w:rPr>
         <w:drawing>
-          <wp:inline distT="0" distB="0" distL="0" distR="0" wp14:anchorId="1456971A" wp14:editId="720F5FE3">
-            <wp:extent cx="5943600" cy="2905125"/>
-            <wp:effectExtent l="0" t="0" r="0" b="9525"/>
+          <wp:inline distT="0" distB="0" distL="0" distR="0" wp14:anchorId="7FD61AFE" wp14:editId="25C69870">
+            <wp:extent cx="5943600" cy="3074670"/>
+            <wp:effectExtent l="0" t="0" r="0" b="0"/>
             <wp:docPr id="1" name="Picture 1" descr="Chart, line chart&#10;&#10;Description automatically generated"/>
             <wp:cNvGraphicFramePr>
               <a:graphicFrameLocks xmlns:a="http://schemas.openxmlformats.org/drawingml/2006/main" noChangeAspect="1"/>
@@ -238,7 +246,7 @@
                   <pic:spPr>
                     <a:xfrm>
                       <a:off x="0" y="0"/>
-                      <a:ext cx="5943600" cy="2905125"/>
+                      <a:ext cx="5943600" cy="3074670"/>
                     </a:xfrm>
                     <a:prstGeom prst="rect">
                       <a:avLst/>
@@ -259,6 +267,92 @@
           <w:numId w:val="11"/>
         </w:numPr>
       </w:pPr>
+      <w:r>
+        <w:t>In this experiment we tried to brute force our way to a better result than we achieved in the first experiment. We created a function that generates a list of batches with random sizes that adds up to 1000. This function is used in our brute-force function that runs as many iterations as we wanted and saves the best result in a csv file.</w:t>
+      </w:r>
+      <w:r>
+        <w:t xml:space="preserve"> We managed to get a simulation time at </w:t>
+      </w:r>
+      <w:r>
+        <w:t>5612.9</w:t>
+      </w:r>
+      <w:r>
+        <w:t xml:space="preserve"> </w:t>
+      </w:r>
+      <w:r>
+        <w:lastRenderedPageBreak/>
+        <w:t xml:space="preserve">after approximately 100k iterations. </w:t>
+      </w:r>
+      <w:proofErr w:type="gramStart"/>
+      <w:r>
+        <w:t>We</w:t>
+      </w:r>
+      <w:proofErr w:type="gramEnd"/>
+      <w:r>
+        <w:t xml:space="preserve"> that the combinations of initial batches </w:t>
+      </w:r>
+      <w:proofErr w:type="gramStart"/>
+      <w:r>
+        <w:t>is</w:t>
+      </w:r>
+      <w:proofErr w:type="gramEnd"/>
+      <w:r>
+        <w:t xml:space="preserve"> way too big to use this method, but wanted to try our luck anyways.</w:t>
+      </w:r>
+    </w:p>
+    <w:p>
+      <w:pPr>
+        <w:pStyle w:val="ListParagraph"/>
+        <w:numPr>
+          <w:ilvl w:val="0"/>
+          <w:numId w:val="11"/>
+        </w:numPr>
+      </w:pPr>
+      <w:r>
+        <w:t>In this experiment we wanted to analyze our best time to see if we saw any pattern. We plotted every batch and their sizes to analyze it.</w:t>
+      </w:r>
+    </w:p>
+    <w:p>
+      <w:r>
+        <w:rPr>
+          <w:noProof/>
+        </w:rPr>
+        <w:drawing>
+          <wp:inline distT="0" distB="0" distL="0" distR="0" wp14:anchorId="728B57E0" wp14:editId="01FE9DCF">
+            <wp:extent cx="5943600" cy="3053080"/>
+            <wp:effectExtent l="0" t="0" r="0" b="0"/>
+            <wp:docPr id="2" name="Picture 2" descr="Chart, line chart&#10;&#10;Description automatically generated"/>
+            <wp:cNvGraphicFramePr>
+              <a:graphicFrameLocks xmlns:a="http://schemas.openxmlformats.org/drawingml/2006/main" noChangeAspect="1"/>
+            </wp:cNvGraphicFramePr>
+            <a:graphic xmlns:a="http://schemas.openxmlformats.org/drawingml/2006/main">
+              <a:graphicData uri="http://schemas.openxmlformats.org/drawingml/2006/picture">
+                <pic:pic xmlns:pic="http://schemas.openxmlformats.org/drawingml/2006/picture">
+                  <pic:nvPicPr>
+                    <pic:cNvPr id="2" name="Picture 2" descr="Chart, line chart&#10;&#10;Description automatically generated"/>
+                    <pic:cNvPicPr/>
+                  </pic:nvPicPr>
+                  <pic:blipFill>
+                    <a:blip r:embed="rId6"/>
+                    <a:stretch>
+                      <a:fillRect/>
+                    </a:stretch>
+                  </pic:blipFill>
+                  <pic:spPr>
+                    <a:xfrm>
+                      <a:off x="0" y="0"/>
+                      <a:ext cx="5943600" cy="3053080"/>
+                    </a:xfrm>
+                    <a:prstGeom prst="rect">
+                      <a:avLst/>
+                    </a:prstGeom>
+                  </pic:spPr>
+                </pic:pic>
+              </a:graphicData>
+            </a:graphic>
+          </wp:inline>
+        </w:drawing>
+      </w:r>
     </w:p>
     <w:p>
       <w:pPr>
@@ -276,16 +370,7 @@
           <w:bCs/>
           <w:shd w:val="clear" w:color="auto" w:fill="FFFFFF"/>
         </w:rPr>
-        <w:t xml:space="preserve">Parameter B: </w:t>
-      </w:r>
-      <w:r>
-        <w:rPr>
-          <w:rFonts w:cstheme="minorHAnsi"/>
-          <w:b/>
-          <w:bCs/>
-          <w:shd w:val="clear" w:color="auto" w:fill="FFFFFF"/>
-        </w:rPr>
-        <w:t xml:space="preserve">The times at which the batches are loaded into the input buffer of the production </w:t>
+        <w:t xml:space="preserve">Parameter B: The times at which the batches are loaded into the input buffer of the production </w:t>
       </w:r>
       <w:proofErr w:type="gramStart"/>
       <w:r>
@@ -326,16 +411,7 @@
           <w:bCs/>
           <w:shd w:val="clear" w:color="auto" w:fill="FFFFFF"/>
         </w:rPr>
-        <w:t xml:space="preserve">Parameter C: </w:t>
-      </w:r>
-      <w:r>
-        <w:rPr>
-          <w:rFonts w:cstheme="minorHAnsi"/>
-          <w:b/>
-          <w:bCs/>
-          <w:shd w:val="clear" w:color="auto" w:fill="FFFFFF"/>
-        </w:rPr>
-        <w:t>The heuristic used by each unit to select the next batch to process</w:t>
+        <w:t>Parameter C: The heuristic used by each unit to select the next batch to process</w:t>
       </w:r>
     </w:p>
     <w:p>
@@ -347,7 +423,6 @@
         </w:numPr>
       </w:pPr>
       <w:r>
-        <w:lastRenderedPageBreak/>
         <w:t>We prioritized tasks in the order they appear in the production line, giving higher priority to earlier tasks.</w:t>
       </w:r>
     </w:p>
@@ -360,13 +435,7 @@
         </w:numPr>
       </w:pPr>
       <w:r>
-        <w:t>We prioritized tasks based on their processing time,</w:t>
-      </w:r>
-      <w:r>
-        <w:t xml:space="preserve"> </w:t>
-      </w:r>
-      <w:r>
-        <w:t>giving higher priority to tasks with longer processing times</w:t>
+        <w:t>We prioritized tasks based on their processing time, giving higher priority to tasks with longer processing times</w:t>
       </w:r>
       <w:r>
         <w:t>.</w:t>

</xml_diff>

<commit_message>
rapport skriving og rydding i kode + ny rekord
</commit_message>
<xml_diff>
--- a/documentation/optimization_report.docx
+++ b/documentation/optimization_report.docx
@@ -81,6 +81,24 @@
           <w:szCs w:val="20"/>
           <w:shd w:val="clear" w:color="auto" w:fill="FFFFFF"/>
         </w:rPr>
+        <w:t>The heuristic used by each unit to select the next batch to process.</w:t>
+      </w:r>
+    </w:p>
+    <w:p>
+      <w:pPr>
+        <w:pStyle w:val="ListParagraph"/>
+        <w:numPr>
+          <w:ilvl w:val="0"/>
+          <w:numId w:val="1"/>
+        </w:numPr>
+      </w:pPr>
+      <w:r>
+        <w:rPr>
+          <w:rFonts w:ascii="Arial" w:hAnsi="Arial" w:cs="Arial"/>
+          <w:sz w:val="20"/>
+          <w:szCs w:val="20"/>
+          <w:shd w:val="clear" w:color="auto" w:fill="FFFFFF"/>
+        </w:rPr>
         <w:t>The way the 1000 wafers are grouped into batches.</w:t>
       </w:r>
     </w:p>
@@ -103,35 +121,28 @@
       </w:r>
     </w:p>
     <w:p>
-      <w:pPr>
-        <w:pStyle w:val="ListParagraph"/>
-        <w:numPr>
-          <w:ilvl w:val="0"/>
-          <w:numId w:val="1"/>
-        </w:numPr>
-      </w:pPr>
-      <w:r>
-        <w:rPr>
-          <w:rFonts w:ascii="Arial" w:hAnsi="Arial" w:cs="Arial"/>
-          <w:sz w:val="20"/>
-          <w:szCs w:val="20"/>
-          <w:shd w:val="clear" w:color="auto" w:fill="FFFFFF"/>
-        </w:rPr>
-        <w:t>The heuristic used by each unit to select the next batch to process.</w:t>
+      <w:r>
+        <w:t>Our approach for examining the three parameters involved holding all but one constant, and then observing how performance shifted as the variable chan</w:t>
+      </w:r>
+      <w:r>
+        <w:t>ged.</w:t>
+      </w:r>
+      <w:r>
+        <w:t xml:space="preserve"> In this report, we will present the experiments conducted for each parameter, detailing our attempts and findings. Ultimately, we will share our conclusions regarding the optimal parameter settings we discovered</w:t>
+      </w:r>
+      <w:r>
+        <w:t>.</w:t>
       </w:r>
     </w:p>
     <w:p>
       <w:r>
-        <w:t>Our approach for examining the three parameters involved holding all but one constant, and then observing how performance shifted as the variable chan</w:t>
-      </w:r>
-      <w:r>
-        <w:t>ged.</w:t>
-      </w:r>
-      <w:r>
-        <w:t xml:space="preserve"> In this report, we will present the experiments conducted for each parameter, detailing our attempts and findings. Ultimately, we will share our conclusions regarding the optimal parameter settings we discovered</w:t>
-      </w:r>
-      <w:r>
-        <w:t>.</w:t>
+        <w:t>We started with trying to find the best task prioritization for the units. Then we tried to find the best way to group wafers into batches. Lastly, we experimented with t</w:t>
+      </w:r>
+      <w:r>
+        <w:t>he times at which the batches</w:t>
+      </w:r>
+      <w:r>
+        <w:t xml:space="preserve"> were loaded into the first task.</w:t>
       </w:r>
     </w:p>
     <w:p>
@@ -148,8 +159,585 @@
           <w:rFonts w:cstheme="minorHAnsi"/>
           <w:b/>
           <w:bCs/>
+          <w:shd w:val="clear" w:color="auto" w:fill="FFFFFF"/>
         </w:rPr>
-        <w:t xml:space="preserve">Parameter A: </w:t>
+        <w:t xml:space="preserve">Parameter </w:t>
+      </w:r>
+      <w:r>
+        <w:rPr>
+          <w:rFonts w:cstheme="minorHAnsi"/>
+          <w:b/>
+          <w:bCs/>
+          <w:shd w:val="clear" w:color="auto" w:fill="FFFFFF"/>
+        </w:rPr>
+        <w:t>A</w:t>
+      </w:r>
+      <w:r>
+        <w:rPr>
+          <w:rFonts w:cstheme="minorHAnsi"/>
+          <w:b/>
+          <w:bCs/>
+          <w:shd w:val="clear" w:color="auto" w:fill="FFFFFF"/>
+        </w:rPr>
+        <w:t>: The heuristic used by each unit to select the next batch to process</w:t>
+      </w:r>
+    </w:p>
+    <w:p>
+      <w:pPr>
+        <w:rPr>
+          <w:rFonts w:cstheme="minorHAnsi"/>
+          <w:shd w:val="clear" w:color="auto" w:fill="FFFFFF"/>
+        </w:rPr>
+      </w:pPr>
+      <w:r>
+        <w:rPr>
+          <w:rFonts w:cstheme="minorHAnsi"/>
+          <w:shd w:val="clear" w:color="auto" w:fill="FFFFFF"/>
+        </w:rPr>
+        <w:t>These are the five heuristic methods we tested:</w:t>
+      </w:r>
+    </w:p>
+    <w:p>
+      <w:pPr>
+        <w:pStyle w:val="ListParagraph"/>
+        <w:numPr>
+          <w:ilvl w:val="0"/>
+          <w:numId w:val="7"/>
+        </w:numPr>
+      </w:pPr>
+      <w:r>
+        <w:t>We prioritized tasks in the order they appear in the production line, giving higher priority to earlier tasks.</w:t>
+      </w:r>
+    </w:p>
+    <w:p>
+      <w:pPr>
+        <w:pStyle w:val="ListParagraph"/>
+        <w:numPr>
+          <w:ilvl w:val="0"/>
+          <w:numId w:val="7"/>
+        </w:numPr>
+      </w:pPr>
+      <w:r>
+        <w:t>We prioritized tasks based on their processing time, giving higher priority to tasks with longer processing times</w:t>
+      </w:r>
+      <w:r>
+        <w:t>.</w:t>
+      </w:r>
+    </w:p>
+    <w:p>
+      <w:pPr>
+        <w:pStyle w:val="ListParagraph"/>
+        <w:numPr>
+          <w:ilvl w:val="0"/>
+          <w:numId w:val="7"/>
+        </w:numPr>
+      </w:pPr>
+      <w:r>
+        <w:t xml:space="preserve">We prioritized tasks based on their processing time, giving higher priority to tasks with </w:t>
+      </w:r>
+      <w:r>
+        <w:t>shorter</w:t>
+      </w:r>
+      <w:r>
+        <w:t xml:space="preserve"> processing times</w:t>
+      </w:r>
+      <w:r>
+        <w:t>.</w:t>
+      </w:r>
+    </w:p>
+    <w:p>
+      <w:pPr>
+        <w:pStyle w:val="ListParagraph"/>
+        <w:numPr>
+          <w:ilvl w:val="0"/>
+          <w:numId w:val="7"/>
+        </w:numPr>
+      </w:pPr>
+      <w:r>
+        <w:t>We used a dynamic approach, prioritizing tasks based on how full their input buffer was, always choosing the fullest one.</w:t>
+      </w:r>
+      <w:r>
+        <w:t xml:space="preserve"> </w:t>
+      </w:r>
+    </w:p>
+    <w:p>
+      <w:pPr>
+        <w:pStyle w:val="ListParagraph"/>
+        <w:numPr>
+          <w:ilvl w:val="0"/>
+          <w:numId w:val="7"/>
+        </w:numPr>
+      </w:pPr>
+      <w:r>
+        <w:t>Our last approach where to test all the different combinations of the task orders to check which one performed the best.</w:t>
+      </w:r>
+    </w:p>
+    <w:p>
+      <w:r>
+        <w:t>Here is the result for the different heuristics tested. The settings are 1000 wafers split in 20 batches with 20 wafers each.</w:t>
+      </w:r>
+    </w:p>
+    <w:tbl>
+      <w:tblPr>
+        <w:tblStyle w:val="TableGrid"/>
+        <w:tblW w:w="0" w:type="auto"/>
+        <w:tblLook w:val="04A0" w:firstRow="1" w:lastRow="0" w:firstColumn="1" w:lastColumn="0" w:noHBand="0" w:noVBand="1"/>
+      </w:tblPr>
+      <w:tblGrid>
+        <w:gridCol w:w="3241"/>
+        <w:gridCol w:w="2936"/>
+        <w:gridCol w:w="3173"/>
+      </w:tblGrid>
+      <w:tr>
+        <w:tc>
+          <w:tcPr>
+            <w:tcW w:w="3241" w:type="dxa"/>
+            <w:shd w:val="clear" w:color="auto" w:fill="D0CECE" w:themeFill="background2" w:themeFillShade="E6"/>
+          </w:tcPr>
+          <w:p>
+            <w:r>
+              <w:t>Heuristic method</w:t>
+            </w:r>
+          </w:p>
+        </w:tc>
+        <w:tc>
+          <w:tcPr>
+            <w:tcW w:w="2936" w:type="dxa"/>
+            <w:shd w:val="clear" w:color="auto" w:fill="D0CECE" w:themeFill="background2" w:themeFillShade="E6"/>
+          </w:tcPr>
+          <w:p>
+            <w:r>
+              <w:t xml:space="preserve">Task </w:t>
+            </w:r>
+            <w:r>
+              <w:t>prioritization</w:t>
+            </w:r>
+          </w:p>
+        </w:tc>
+        <w:tc>
+          <w:tcPr>
+            <w:tcW w:w="3173" w:type="dxa"/>
+            <w:shd w:val="clear" w:color="auto" w:fill="D0CECE" w:themeFill="background2" w:themeFillShade="E6"/>
+          </w:tcPr>
+          <w:p>
+            <w:r>
+              <w:t>Time used</w:t>
+            </w:r>
+          </w:p>
+        </w:tc>
+      </w:tr>
+      <w:tr>
+        <w:tc>
+          <w:tcPr>
+            <w:tcW w:w="3241" w:type="dxa"/>
+            <w:shd w:val="clear" w:color="auto" w:fill="FFFFFF" w:themeFill="background1"/>
+          </w:tcPr>
+          <w:p>
+            <w:r>
+              <w:t>1</w:t>
+            </w:r>
+          </w:p>
+        </w:tc>
+        <w:tc>
+          <w:tcPr>
+            <w:tcW w:w="2936" w:type="dxa"/>
+            <w:shd w:val="clear" w:color="auto" w:fill="FFFFFF" w:themeFill="background1"/>
+          </w:tcPr>
+          <w:p>
+            <w:r>
+              <w:t>[[</w:t>
+            </w:r>
+            <w:r>
+              <w:t>1</w:t>
+            </w:r>
+            <w:r>
+              <w:t>,</w:t>
+            </w:r>
+            <w:r>
+              <w:t xml:space="preserve"> 3</w:t>
+            </w:r>
+            <w:r>
+              <w:t xml:space="preserve">, </w:t>
+            </w:r>
+            <w:r>
+              <w:t>6</w:t>
+            </w:r>
+            <w:r>
+              <w:t>,</w:t>
+            </w:r>
+            <w:r>
+              <w:t xml:space="preserve"> 9</w:t>
+            </w:r>
+            <w:r>
+              <w:t>], [2, 5, 7], [4, 8]]</w:t>
+            </w:r>
+          </w:p>
+        </w:tc>
+        <w:tc>
+          <w:tcPr>
+            <w:tcW w:w="3173" w:type="dxa"/>
+            <w:shd w:val="clear" w:color="auto" w:fill="FFFFFF" w:themeFill="background1"/>
+          </w:tcPr>
+          <w:p>
+            <w:r>
+              <w:t>6597.0</w:t>
+            </w:r>
+          </w:p>
+        </w:tc>
+      </w:tr>
+      <w:tr>
+        <w:tc>
+          <w:tcPr>
+            <w:tcW w:w="3241" w:type="dxa"/>
+            <w:shd w:val="clear" w:color="auto" w:fill="FFFFFF" w:themeFill="background1"/>
+          </w:tcPr>
+          <w:p>
+            <w:r>
+              <w:t>2</w:t>
+            </w:r>
+          </w:p>
+        </w:tc>
+        <w:tc>
+          <w:tcPr>
+            <w:tcW w:w="2936" w:type="dxa"/>
+            <w:shd w:val="clear" w:color="auto" w:fill="FFFFFF" w:themeFill="background1"/>
+          </w:tcPr>
+          <w:p>
+            <w:r>
+              <w:rPr>
+                <w:lang w:val="nb-NO"/>
+              </w:rPr>
+              <w:t>[[3, 6, 1, 9],</w:t>
+            </w:r>
+            <w:r>
+              <w:rPr>
+                <w:lang w:val="nb-NO"/>
+              </w:rPr>
+              <w:t xml:space="preserve"> </w:t>
+            </w:r>
+            <w:r>
+              <w:rPr>
+                <w:lang w:val="nb-NO"/>
+              </w:rPr>
+              <w:t>[2, 5, 7],</w:t>
+            </w:r>
+            <w:r>
+              <w:rPr>
+                <w:lang w:val="nb-NO"/>
+              </w:rPr>
+              <w:t xml:space="preserve"> </w:t>
+            </w:r>
+            <w:r>
+              <w:rPr>
+                <w:lang w:val="nb-NO"/>
+              </w:rPr>
+              <w:t>[4, 8]]</w:t>
+            </w:r>
+          </w:p>
+        </w:tc>
+        <w:tc>
+          <w:tcPr>
+            <w:tcW w:w="3173" w:type="dxa"/>
+            <w:shd w:val="clear" w:color="auto" w:fill="FFFFFF" w:themeFill="background1"/>
+          </w:tcPr>
+          <w:p>
+            <w:r>
+              <w:t>6341.0</w:t>
+            </w:r>
+          </w:p>
+        </w:tc>
+      </w:tr>
+      <w:tr>
+        <w:tc>
+          <w:tcPr>
+            <w:tcW w:w="3241" w:type="dxa"/>
+            <w:shd w:val="clear" w:color="auto" w:fill="FFFFFF" w:themeFill="background1"/>
+          </w:tcPr>
+          <w:p>
+            <w:r>
+              <w:t>3</w:t>
+            </w:r>
+          </w:p>
+        </w:tc>
+        <w:tc>
+          <w:tcPr>
+            <w:tcW w:w="2936" w:type="dxa"/>
+            <w:shd w:val="clear" w:color="auto" w:fill="FFFFFF" w:themeFill="background1"/>
+          </w:tcPr>
+          <w:p>
+            <w:pPr>
+              <w:rPr>
+                <w:lang w:val="nb-NO"/>
+              </w:rPr>
+            </w:pPr>
+            <w:r>
+              <w:rPr>
+                <w:lang w:val="nb-NO"/>
+              </w:rPr>
+              <w:t>[[</w:t>
+            </w:r>
+            <w:r>
+              <w:rPr>
+                <w:lang w:val="nb-NO"/>
+              </w:rPr>
+              <w:t>9</w:t>
+            </w:r>
+            <w:r>
+              <w:rPr>
+                <w:lang w:val="nb-NO"/>
+              </w:rPr>
+              <w:t>,</w:t>
+            </w:r>
+            <w:r>
+              <w:rPr>
+                <w:lang w:val="nb-NO"/>
+              </w:rPr>
+              <w:t xml:space="preserve"> 1</w:t>
+            </w:r>
+            <w:r>
+              <w:rPr>
+                <w:lang w:val="nb-NO"/>
+              </w:rPr>
+              <w:t>,</w:t>
+            </w:r>
+            <w:r>
+              <w:rPr>
+                <w:lang w:val="nb-NO"/>
+              </w:rPr>
+              <w:t xml:space="preserve"> 6</w:t>
+            </w:r>
+            <w:r>
+              <w:rPr>
+                <w:lang w:val="nb-NO"/>
+              </w:rPr>
+              <w:t>,</w:t>
+            </w:r>
+            <w:r>
+              <w:rPr>
+                <w:lang w:val="nb-NO"/>
+              </w:rPr>
+              <w:t xml:space="preserve"> 3</w:t>
+            </w:r>
+            <w:r>
+              <w:rPr>
+                <w:lang w:val="nb-NO"/>
+              </w:rPr>
+              <w:t>],</w:t>
+            </w:r>
+            <w:r>
+              <w:rPr>
+                <w:lang w:val="nb-NO"/>
+              </w:rPr>
+              <w:t xml:space="preserve"> </w:t>
+            </w:r>
+            <w:r>
+              <w:rPr>
+                <w:lang w:val="nb-NO"/>
+              </w:rPr>
+              <w:t>[</w:t>
+            </w:r>
+            <w:r>
+              <w:rPr>
+                <w:lang w:val="nb-NO"/>
+              </w:rPr>
+              <w:t>5</w:t>
+            </w:r>
+            <w:r>
+              <w:rPr>
+                <w:lang w:val="nb-NO"/>
+              </w:rPr>
+              <w:t>,</w:t>
+            </w:r>
+            <w:r>
+              <w:rPr>
+                <w:lang w:val="nb-NO"/>
+              </w:rPr>
+              <w:t xml:space="preserve"> 7</w:t>
+            </w:r>
+            <w:r>
+              <w:rPr>
+                <w:lang w:val="nb-NO"/>
+              </w:rPr>
+              <w:t>,</w:t>
+            </w:r>
+            <w:r>
+              <w:rPr>
+                <w:lang w:val="nb-NO"/>
+              </w:rPr>
+              <w:t xml:space="preserve"> 2</w:t>
+            </w:r>
+            <w:r>
+              <w:rPr>
+                <w:lang w:val="nb-NO"/>
+              </w:rPr>
+              <w:t>],</w:t>
+            </w:r>
+            <w:r>
+              <w:rPr>
+                <w:lang w:val="nb-NO"/>
+              </w:rPr>
+              <w:t xml:space="preserve"> </w:t>
+            </w:r>
+            <w:r>
+              <w:rPr>
+                <w:lang w:val="nb-NO"/>
+              </w:rPr>
+              <w:t>[</w:t>
+            </w:r>
+            <w:r>
+              <w:rPr>
+                <w:lang w:val="nb-NO"/>
+              </w:rPr>
+              <w:t>8</w:t>
+            </w:r>
+            <w:r>
+              <w:rPr>
+                <w:lang w:val="nb-NO"/>
+              </w:rPr>
+              <w:t>,</w:t>
+            </w:r>
+            <w:r>
+              <w:rPr>
+                <w:lang w:val="nb-NO"/>
+              </w:rPr>
+              <w:t xml:space="preserve"> 4</w:t>
+            </w:r>
+            <w:r>
+              <w:rPr>
+                <w:lang w:val="nb-NO"/>
+              </w:rPr>
+              <w:t>]]</w:t>
+            </w:r>
+          </w:p>
+        </w:tc>
+        <w:tc>
+          <w:tcPr>
+            <w:tcW w:w="3173" w:type="dxa"/>
+            <w:shd w:val="clear" w:color="auto" w:fill="FFFFFF" w:themeFill="background1"/>
+          </w:tcPr>
+          <w:p>
+            <w:r>
+              <w:t>5723.0</w:t>
+            </w:r>
+          </w:p>
+        </w:tc>
+      </w:tr>
+      <w:tr>
+        <w:tc>
+          <w:tcPr>
+            <w:tcW w:w="3241" w:type="dxa"/>
+            <w:shd w:val="clear" w:color="auto" w:fill="FFFFFF" w:themeFill="background1"/>
+          </w:tcPr>
+          <w:p>
+            <w:r>
+              <w:t>4</w:t>
+            </w:r>
+          </w:p>
+        </w:tc>
+        <w:tc>
+          <w:tcPr>
+            <w:tcW w:w="2936" w:type="dxa"/>
+            <w:shd w:val="clear" w:color="auto" w:fill="FFFFFF" w:themeFill="background1"/>
+          </w:tcPr>
+          <w:p>
+            <w:r>
+              <w:t>Dynamically changing</w:t>
+            </w:r>
+          </w:p>
+        </w:tc>
+        <w:tc>
+          <w:tcPr>
+            <w:tcW w:w="3173" w:type="dxa"/>
+            <w:shd w:val="clear" w:color="auto" w:fill="FFFFFF" w:themeFill="background1"/>
+          </w:tcPr>
+          <w:p>
+            <w:r>
+              <w:t>6507.0</w:t>
+            </w:r>
+          </w:p>
+        </w:tc>
+      </w:tr>
+      <w:tr>
+        <w:tc>
+          <w:tcPr>
+            <w:tcW w:w="3241" w:type="dxa"/>
+            <w:shd w:val="clear" w:color="auto" w:fill="92D050"/>
+          </w:tcPr>
+          <w:p>
+            <w:r>
+              <w:t>5</w:t>
+            </w:r>
+          </w:p>
+        </w:tc>
+        <w:tc>
+          <w:tcPr>
+            <w:tcW w:w="2936" w:type="dxa"/>
+            <w:shd w:val="clear" w:color="auto" w:fill="92D050"/>
+          </w:tcPr>
+          <w:p>
+            <w:r>
+              <w:t>[[1, 3, 6, 9], [5, 7, 2], [4, 8]]</w:t>
+            </w:r>
+          </w:p>
+        </w:tc>
+        <w:tc>
+          <w:tcPr>
+            <w:tcW w:w="3173" w:type="dxa"/>
+            <w:shd w:val="clear" w:color="auto" w:fill="92D050"/>
+          </w:tcPr>
+          <w:p>
+            <w:r>
+              <w:t>5653.0</w:t>
+            </w:r>
+          </w:p>
+        </w:tc>
+      </w:tr>
+    </w:tbl>
+    <w:p>
+      <w:r>
+        <w:br/>
+        <w:t xml:space="preserve">We concluded that after we tested all the combinations with the settings described over that </w:t>
+      </w:r>
+      <w:r>
+        <w:t>[[1, 3, 6, 9], [5, 7, 2], [4, 8]]</w:t>
+      </w:r>
+      <w:r>
+        <w:t xml:space="preserve"> was the best task prioritization.</w:t>
+      </w:r>
+    </w:p>
+    <w:p>
+      <w:pPr>
+        <w:rPr>
+          <w:rFonts w:cstheme="minorHAnsi"/>
+          <w:b/>
+          <w:bCs/>
+          <w:shd w:val="clear" w:color="auto" w:fill="FFFFFF"/>
+        </w:rPr>
+      </w:pPr>
+      <w:r>
+        <w:rPr>
+          <w:rFonts w:cstheme="minorHAnsi"/>
+          <w:b/>
+          <w:bCs/>
+        </w:rPr>
+        <w:lastRenderedPageBreak/>
+        <w:t xml:space="preserve">Parameter </w:t>
+      </w:r>
+      <w:r>
+        <w:rPr>
+          <w:rFonts w:cstheme="minorHAnsi"/>
+          <w:b/>
+          <w:bCs/>
+        </w:rPr>
+        <w:t>B</w:t>
+      </w:r>
+      <w:r>
+        <w:rPr>
+          <w:rFonts w:cstheme="minorHAnsi"/>
+          <w:b/>
+          <w:bCs/>
+        </w:rPr>
+        <w:t xml:space="preserve">: </w:t>
       </w:r>
       <w:r>
         <w:rPr>
@@ -163,6 +751,54 @@
     </w:p>
     <w:p>
       <w:pPr>
+        <w:rPr>
+          <w:rFonts w:cstheme="minorHAnsi"/>
+          <w:b/>
+          <w:bCs/>
+          <w:shd w:val="clear" w:color="auto" w:fill="FFFFFF"/>
+        </w:rPr>
+      </w:pPr>
+      <w:r>
+        <w:rPr>
+          <w:rFonts w:cstheme="minorHAnsi"/>
+          <w:shd w:val="clear" w:color="auto" w:fill="FFFFFF"/>
+        </w:rPr>
+        <w:t xml:space="preserve">These are the </w:t>
+      </w:r>
+      <w:r>
+        <w:rPr>
+          <w:rFonts w:cstheme="minorHAnsi"/>
+          <w:shd w:val="clear" w:color="auto" w:fill="FFFFFF"/>
+        </w:rPr>
+        <w:t>three</w:t>
+      </w:r>
+      <w:r>
+        <w:rPr>
+          <w:rFonts w:cstheme="minorHAnsi"/>
+          <w:shd w:val="clear" w:color="auto" w:fill="FFFFFF"/>
+        </w:rPr>
+        <w:t xml:space="preserve"> methods we tested</w:t>
+      </w:r>
+      <w:r>
+        <w:rPr>
+          <w:rFonts w:cstheme="minorHAnsi"/>
+          <w:shd w:val="clear" w:color="auto" w:fill="FFFFFF"/>
+        </w:rPr>
+        <w:t xml:space="preserve"> for finding the best way of grouping 1000 wafers into batches. The task prioritization we used was the one we found was best earlier: </w:t>
+      </w:r>
+      <w:r>
+        <w:t>[[1, 3, 6, 9], [5, 7, 2], [4, 8]]</w:t>
+      </w:r>
+      <w:r>
+        <w:rPr>
+          <w:rFonts w:cstheme="minorHAnsi"/>
+          <w:shd w:val="clear" w:color="auto" w:fill="FFFFFF"/>
+        </w:rPr>
+        <w:t xml:space="preserve"> </w:t>
+      </w:r>
+    </w:p>
+    <w:p>
+      <w:pPr>
         <w:pStyle w:val="ListParagraph"/>
         <w:numPr>
           <w:ilvl w:val="0"/>
@@ -170,7 +806,10 @@
         </w:numPr>
       </w:pPr>
       <w:r>
-        <w:t xml:space="preserve">We divide the 1000 wafers into equal batches. If 1000 isn't divisible by the batch size, we create an extra batch for </w:t>
+        <w:t>Our first method was to d</w:t>
+      </w:r>
+      <w:r>
+        <w:t xml:space="preserve">ivide the 1000 wafers into equal batches. If 1000 isn't divisible by the batch size, we create an extra batch for </w:t>
       </w:r>
       <w:r>
         <w:t xml:space="preserve">the </w:t>
@@ -191,28 +830,34 @@
         <w:t>less than 20 left.</w:t>
       </w:r>
       <w:r>
-        <w:t xml:space="preserve"> The graph under shows the different time used on the different batch sizes. </w:t>
-      </w:r>
-      <w:r>
-        <w:t>With this experiment we can conclude that the best batch size if every batch is going to be approximately the same size is 36.</w:t>
-      </w:r>
-      <w:r>
-        <w:t xml:space="preserve"> The simulation time we used </w:t>
-      </w:r>
-      <w:proofErr w:type="gramStart"/>
-      <w:r>
-        <w:t>the batch</w:t>
-      </w:r>
-      <w:proofErr w:type="gramEnd"/>
-      <w:r>
-        <w:t xml:space="preserve"> size 36 was </w:t>
-      </w:r>
-      <w:r>
-        <w:t>5657.8</w:t>
-      </w:r>
-      <w:r>
-        <w:t>.</w:t>
-      </w:r>
+        <w:t xml:space="preserve"> The graph </w:t>
+      </w:r>
+      <w:r>
+        <w:t>below</w:t>
+      </w:r>
+      <w:r>
+        <w:t xml:space="preserve"> shows the different time used on the different batch sizes. </w:t>
+      </w:r>
+      <w:r>
+        <w:t xml:space="preserve">With this experiment we concluded with that the best batch size if every batch was going to be the same was 20. </w:t>
+      </w:r>
+      <w:r>
+        <w:t xml:space="preserve">The simulation time was </w:t>
+      </w:r>
+      <w:r>
+        <w:t xml:space="preserve">5653.0 </w:t>
+      </w:r>
+      <w:r>
+        <w:t xml:space="preserve">for </w:t>
+      </w:r>
+      <w:r>
+        <w:t>this batch size.</w:t>
+      </w:r>
+    </w:p>
+    <w:p>
+      <w:pPr>
+        <w:pStyle w:val="ListParagraph"/>
+      </w:pPr>
     </w:p>
     <w:p>
       <w:pPr>
@@ -223,9 +868,9 @@
           <w:noProof/>
         </w:rPr>
         <w:drawing>
-          <wp:inline distT="0" distB="0" distL="0" distR="0" wp14:anchorId="7FD61AFE" wp14:editId="25C69870">
-            <wp:extent cx="5943600" cy="3074670"/>
-            <wp:effectExtent l="0" t="0" r="0" b="0"/>
+          <wp:inline distT="0" distB="0" distL="0" distR="0" wp14:anchorId="3DB388ED" wp14:editId="0E5D992D">
+            <wp:extent cx="5943600" cy="3114675"/>
+            <wp:effectExtent l="0" t="0" r="0" b="9525"/>
             <wp:docPr id="1" name="Picture 1" descr="Chart, line chart&#10;&#10;Description automatically generated"/>
             <wp:cNvGraphicFramePr>
               <a:graphicFrameLocks xmlns:a="http://schemas.openxmlformats.org/drawingml/2006/main" noChangeAspect="1"/>
@@ -246,7 +891,7 @@
                   <pic:spPr>
                     <a:xfrm>
                       <a:off x="0" y="0"/>
-                      <a:ext cx="5943600" cy="3074670"/>
+                      <a:ext cx="5943600" cy="3114675"/>
                     </a:xfrm>
                     <a:prstGeom prst="rect">
                       <a:avLst/>
@@ -268,36 +913,25 @@
         </w:numPr>
       </w:pPr>
       <w:r>
-        <w:t>In this experiment we tried to brute force our way to a better result than we achieved in the first experiment. We created a function that generates a list of batches with random sizes that adds up to 1000. This function is used in our brute-force function that runs as many iterations as we wanted and saves the best result in a csv file.</w:t>
-      </w:r>
-      <w:r>
-        <w:t xml:space="preserve"> We managed to get a simulation time at </w:t>
-      </w:r>
-      <w:r>
-        <w:t>5612.9</w:t>
+        <w:t>Our second method was pure brute force</w:t>
+      </w:r>
+      <w:r>
+        <w:t>. We developed a function to generate random batch sizes totaling 1000 and applied it in our iterative brute-force function, saving the</w:t>
+      </w:r>
+      <w:r>
+        <w:t xml:space="preserve"> initial batches with the</w:t>
+      </w:r>
+      <w:r>
+        <w:t xml:space="preserve"> best outcome in a CSV file. After roughly 100k iterations, we achieved a simulation time of 56</w:t>
+      </w:r>
+      <w:r>
+        <w:t>20</w:t>
+      </w:r>
+      <w:r>
+        <w:t>.9. Despite recognizing the vast number of potential batch combinations, we proceeded with this method to test our chances.</w:t>
       </w:r>
       <w:r>
         <w:t xml:space="preserve"> </w:t>
-      </w:r>
-      <w:r>
-        <w:lastRenderedPageBreak/>
-        <w:t xml:space="preserve">after approximately 100k iterations. </w:t>
-      </w:r>
-      <w:proofErr w:type="gramStart"/>
-      <w:r>
-        <w:t>We</w:t>
-      </w:r>
-      <w:proofErr w:type="gramEnd"/>
-      <w:r>
-        <w:t xml:space="preserve"> that the combinations of initial batches </w:t>
-      </w:r>
-      <w:proofErr w:type="gramStart"/>
-      <w:r>
-        <w:t>is</w:t>
-      </w:r>
-      <w:proofErr w:type="gramEnd"/>
-      <w:r>
-        <w:t xml:space="preserve"> way too big to use this method, but wanted to try our luck anyways.</w:t>
       </w:r>
     </w:p>
     <w:p>
@@ -309,7 +943,39 @@
         </w:numPr>
       </w:pPr>
       <w:r>
-        <w:t>In this experiment we wanted to analyze our best time to see if we saw any pattern. We plotted every batch and their sizes to analyze it.</w:t>
+        <w:t xml:space="preserve">For our third method we created a genetic algorithm. </w:t>
+      </w:r>
+      <w:r>
+        <w:t>Our staring population was a set of random initial batches and the best initial batches we had saved. We always passed the top 10% to the next generation. We also mutated a copy of the top 10% that we passed on to the next generation. We created new random initial batches for the 80% that didn’t make it to the next generation. We constantly improved our algorithm and kept our best results.</w:t>
+      </w:r>
+      <w:r>
+        <w:t xml:space="preserve"> We managed to get the simulation time down to </w:t>
+      </w:r>
+      <w:r>
+        <w:t>5591.</w:t>
+      </w:r>
+      <w:r>
+        <w:t>4 with this method.</w:t>
+      </w:r>
+    </w:p>
+    <w:p/>
+    <w:p/>
+    <w:p>
+      <w:r>
+        <w:lastRenderedPageBreak/>
+        <w:t>We</w:t>
+      </w:r>
+      <w:r>
+        <w:t xml:space="preserve"> also</w:t>
+      </w:r>
+      <w:r>
+        <w:t xml:space="preserve"> examined the batch sizes of our top initial batches, seeking a discernible pattern through visual analysis. However, </w:t>
+      </w:r>
+      <w:r>
+        <w:t>we could not find any pattern with the human eye</w:t>
+      </w:r>
+      <w:r>
+        <w:t>. Here is a graph displaying the batch sizes for our best initial batches:</w:t>
       </w:r>
     </w:p>
     <w:p>
@@ -318,10 +984,10 @@
           <w:noProof/>
         </w:rPr>
         <w:drawing>
-          <wp:inline distT="0" distB="0" distL="0" distR="0" wp14:anchorId="728B57E0" wp14:editId="01FE9DCF">
-            <wp:extent cx="5943600" cy="3053080"/>
-            <wp:effectExtent l="0" t="0" r="0" b="0"/>
-            <wp:docPr id="2" name="Picture 2" descr="Chart, line chart&#10;&#10;Description automatically generated"/>
+          <wp:inline distT="0" distB="0" distL="0" distR="0" wp14:anchorId="7FA0613D" wp14:editId="3DFFFC80">
+            <wp:extent cx="5943600" cy="3117215"/>
+            <wp:effectExtent l="0" t="0" r="0" b="6985"/>
+            <wp:docPr id="3" name="Picture 3" descr="Chart, line chart&#10;&#10;Description automatically generated"/>
             <wp:cNvGraphicFramePr>
               <a:graphicFrameLocks xmlns:a="http://schemas.openxmlformats.org/drawingml/2006/main" noChangeAspect="1"/>
             </wp:cNvGraphicFramePr>
@@ -329,7 +995,7 @@
               <a:graphicData uri="http://schemas.openxmlformats.org/drawingml/2006/picture">
                 <pic:pic xmlns:pic="http://schemas.openxmlformats.org/drawingml/2006/picture">
                   <pic:nvPicPr>
-                    <pic:cNvPr id="2" name="Picture 2" descr="Chart, line chart&#10;&#10;Description automatically generated"/>
+                    <pic:cNvPr id="3" name="Picture 3" descr="Chart, line chart&#10;&#10;Description automatically generated"/>
                     <pic:cNvPicPr/>
                   </pic:nvPicPr>
                   <pic:blipFill>
@@ -341,7 +1007,7 @@
                   <pic:spPr>
                     <a:xfrm>
                       <a:off x="0" y="0"/>
-                      <a:ext cx="5943600" cy="3053080"/>
+                      <a:ext cx="5943600" cy="3117215"/>
                     </a:xfrm>
                     <a:prstGeom prst="rect">
                       <a:avLst/>
@@ -370,9 +1036,8 @@
           <w:bCs/>
           <w:shd w:val="clear" w:color="auto" w:fill="FFFFFF"/>
         </w:rPr>
-        <w:t xml:space="preserve">Parameter B: The times at which the batches are loaded into the input buffer of the production </w:t>
-      </w:r>
-      <w:proofErr w:type="gramStart"/>
+        <w:t xml:space="preserve">Parameter </w:t>
+      </w:r>
       <w:r>
         <w:rPr>
           <w:rFonts w:cstheme="minorHAnsi"/>
@@ -380,9 +1045,17 @@
           <w:bCs/>
           <w:shd w:val="clear" w:color="auto" w:fill="FFFFFF"/>
         </w:rPr>
-        <w:t>line</w:t>
-      </w:r>
-      <w:proofErr w:type="gramEnd"/>
+        <w:t>C</w:t>
+      </w:r>
+      <w:r>
+        <w:rPr>
+          <w:rFonts w:cstheme="minorHAnsi"/>
+          <w:b/>
+          <w:bCs/>
+          <w:shd w:val="clear" w:color="auto" w:fill="FFFFFF"/>
+        </w:rPr>
+        <w:t>: The times at which the batches are loaded into the input buffer of the production line</w:t>
+      </w:r>
     </w:p>
     <w:p>
       <w:r>
@@ -393,239 +1066,6 @@
           <w:shd w:val="clear" w:color="auto" w:fill="FFFFFF"/>
         </w:rPr>
         <w:t>TODO</w:t>
-      </w:r>
-    </w:p>
-    <w:p>
-      <w:pPr>
-        <w:rPr>
-          <w:rFonts w:cstheme="minorHAnsi"/>
-          <w:b/>
-          <w:bCs/>
-          <w:shd w:val="clear" w:color="auto" w:fill="FFFFFF"/>
-        </w:rPr>
-      </w:pPr>
-      <w:r>
-        <w:rPr>
-          <w:rFonts w:cstheme="minorHAnsi"/>
-          <w:b/>
-          <w:bCs/>
-          <w:shd w:val="clear" w:color="auto" w:fill="FFFFFF"/>
-        </w:rPr>
-        <w:t>Parameter C: The heuristic used by each unit to select the next batch to process</w:t>
-      </w:r>
-    </w:p>
-    <w:p>
-      <w:pPr>
-        <w:pStyle w:val="ListParagraph"/>
-        <w:numPr>
-          <w:ilvl w:val="0"/>
-          <w:numId w:val="7"/>
-        </w:numPr>
-      </w:pPr>
-      <w:r>
-        <w:t>We prioritized tasks in the order they appear in the production line, giving higher priority to earlier tasks.</w:t>
-      </w:r>
-    </w:p>
-    <w:p>
-      <w:pPr>
-        <w:pStyle w:val="ListParagraph"/>
-        <w:numPr>
-          <w:ilvl w:val="0"/>
-          <w:numId w:val="7"/>
-        </w:numPr>
-      </w:pPr>
-      <w:r>
-        <w:t>We prioritized tasks based on their processing time, giving higher priority to tasks with longer processing times</w:t>
-      </w:r>
-      <w:r>
-        <w:t>.</w:t>
-      </w:r>
-    </w:p>
-    <w:p>
-      <w:pPr>
-        <w:pStyle w:val="ListParagraph"/>
-        <w:numPr>
-          <w:ilvl w:val="0"/>
-          <w:numId w:val="7"/>
-        </w:numPr>
-      </w:pPr>
-      <w:r>
-        <w:t xml:space="preserve">We prioritized tasks based on their processing time, giving higher priority to tasks with </w:t>
-      </w:r>
-      <w:r>
-        <w:t>shorter</w:t>
-      </w:r>
-      <w:r>
-        <w:t xml:space="preserve"> processing times</w:t>
-      </w:r>
-      <w:r>
-        <w:t>.</w:t>
-      </w:r>
-    </w:p>
-    <w:p>
-      <w:pPr>
-        <w:pStyle w:val="ListParagraph"/>
-        <w:numPr>
-          <w:ilvl w:val="0"/>
-          <w:numId w:val="7"/>
-        </w:numPr>
-      </w:pPr>
-      <w:r>
-        <w:t>We used a dynamic approach, prioritizing tasks based on how full their input buffer was, always choosing the fullest one.</w:t>
-      </w:r>
-    </w:p>
-    <w:p>
-      <w:r>
-        <w:t>Here is the result for the different heuristics tested. The settings are 1000 wafers split in 20 batches with 50 wafers each.</w:t>
-      </w:r>
-    </w:p>
-    <w:tbl>
-      <w:tblPr>
-        <w:tblStyle w:val="TableGrid"/>
-        <w:tblW w:w="0" w:type="auto"/>
-        <w:tblLook w:val="04A0" w:firstRow="1" w:lastRow="0" w:firstColumn="1" w:lastColumn="0" w:noHBand="0" w:noVBand="1"/>
-      </w:tblPr>
-      <w:tblGrid>
-        <w:gridCol w:w="4675"/>
-        <w:gridCol w:w="4675"/>
-      </w:tblGrid>
-      <w:tr>
-        <w:tc>
-          <w:tcPr>
-            <w:tcW w:w="4675" w:type="dxa"/>
-            <w:shd w:val="clear" w:color="auto" w:fill="D0CECE" w:themeFill="background2" w:themeFillShade="E6"/>
-          </w:tcPr>
-          <w:p>
-            <w:r>
-              <w:t>Heuristic method</w:t>
-            </w:r>
-          </w:p>
-        </w:tc>
-        <w:tc>
-          <w:tcPr>
-            <w:tcW w:w="4675" w:type="dxa"/>
-            <w:shd w:val="clear" w:color="auto" w:fill="D0CECE" w:themeFill="background2" w:themeFillShade="E6"/>
-          </w:tcPr>
-          <w:p>
-            <w:r>
-              <w:t>Time used</w:t>
-            </w:r>
-          </w:p>
-        </w:tc>
-      </w:tr>
-      <w:tr>
-        <w:tc>
-          <w:tcPr>
-            <w:tcW w:w="4675" w:type="dxa"/>
-          </w:tcPr>
-          <w:p>
-            <w:r>
-              <w:t>1</w:t>
-            </w:r>
-          </w:p>
-        </w:tc>
-        <w:tc>
-          <w:tcPr>
-            <w:tcW w:w="4675" w:type="dxa"/>
-          </w:tcPr>
-          <w:p>
-            <w:r>
-              <w:t>6038.0</w:t>
-            </w:r>
-          </w:p>
-        </w:tc>
-      </w:tr>
-      <w:tr>
-        <w:tc>
-          <w:tcPr>
-            <w:tcW w:w="4675" w:type="dxa"/>
-          </w:tcPr>
-          <w:p>
-            <w:r>
-              <w:t>2</w:t>
-            </w:r>
-          </w:p>
-        </w:tc>
-        <w:tc>
-          <w:tcPr>
-            <w:tcW w:w="4675" w:type="dxa"/>
-          </w:tcPr>
-          <w:p>
-            <w:r>
-              <w:t>6220.0</w:t>
-            </w:r>
-          </w:p>
-        </w:tc>
-      </w:tr>
-      <w:tr>
-        <w:tc>
-          <w:tcPr>
-            <w:tcW w:w="4675" w:type="dxa"/>
-          </w:tcPr>
-          <w:p>
-            <w:r>
-              <w:t>3</w:t>
-            </w:r>
-          </w:p>
-        </w:tc>
-        <w:tc>
-          <w:tcPr>
-            <w:tcW w:w="4675" w:type="dxa"/>
-          </w:tcPr>
-          <w:p>
-            <w:r>
-              <w:t>5524.0</w:t>
-            </w:r>
-          </w:p>
-        </w:tc>
-      </w:tr>
-      <w:tr>
-        <w:tc>
-          <w:tcPr>
-            <w:tcW w:w="4675" w:type="dxa"/>
-          </w:tcPr>
-          <w:p>
-            <w:r>
-              <w:t>4</w:t>
-            </w:r>
-          </w:p>
-        </w:tc>
-        <w:tc>
-          <w:tcPr>
-            <w:tcW w:w="4675" w:type="dxa"/>
-          </w:tcPr>
-          <w:p>
-            <w:r>
-              <w:t>6152.0</w:t>
-            </w:r>
-          </w:p>
-        </w:tc>
-      </w:tr>
-    </w:tbl>
-    <w:p/>
-    <w:p/>
-    <w:p/>
-    <w:p/>
-    <w:p/>
-    <w:p>
-      <w:pPr>
-        <w:rPr>
-          <w:rFonts w:cstheme="minorHAnsi"/>
-          <w:shd w:val="clear" w:color="auto" w:fill="FFFFFF"/>
-        </w:rPr>
-      </w:pPr>
-    </w:p>
-    <w:p>
-      <w:pPr>
-        <w:rPr>
-          <w:b/>
-          <w:bCs/>
-        </w:rPr>
-      </w:pPr>
-    </w:p>
-    <w:p>
-      <w:r>
-        <w:t xml:space="preserve"> </w:t>
       </w:r>
     </w:p>
     <w:sectPr>
@@ -2086,6 +2526,7 @@
   <w:style w:type="paragraph" w:default="1" w:styleId="Normal">
     <w:name w:val="Normal"/>
     <w:qFormat/>
+    <w:rsid w:val="00A43645"/>
   </w:style>
   <w:style w:type="character" w:default="1" w:styleId="DefaultParagraphFont">
     <w:name w:val="Default Paragraph Font"/>

</xml_diff>

<commit_message>
veldig nærme ferdig nå
</commit_message>
<xml_diff>
--- a/documentation/optimization_report.docx
+++ b/documentation/optimization_report.docx
@@ -265,7 +265,24 @@
         </w:numPr>
       </w:pPr>
       <w:r>
-        <w:t>We used a dynamic approach, prioritizing tasks based on how full their input buffer was, always choosing the fullest one.</w:t>
+        <w:t xml:space="preserve">We used a dynamic approach, prioritizing tasks based on how full their input buffer was, always choosing the </w:t>
+      </w:r>
+      <w:r>
+        <w:t>least full</w:t>
+      </w:r>
+      <w:r>
+        <w:t>.</w:t>
+      </w:r>
+      <w:r>
+        <w:t xml:space="preserve"> We </w:t>
+      </w:r>
+      <w:proofErr w:type="gramStart"/>
+      <w:r>
+        <w:t>now</w:t>
+      </w:r>
+      <w:proofErr w:type="gramEnd"/>
+      <w:r>
+        <w:t xml:space="preserve"> this is weird, but we tried the fullest one as well, but it was bad.</w:t>
       </w:r>
       <w:r>
         <w:t xml:space="preserve"> </w:t>
@@ -391,7 +408,7 @@
           </w:tcPr>
           <w:p>
             <w:r>
-              <w:t>6597.0</w:t>
+              <w:t>6583.0</w:t>
             </w:r>
           </w:p>
         </w:tc>
@@ -453,7 +470,7 @@
           </w:tcPr>
           <w:p>
             <w:r>
-              <w:t>6341.0</w:t>
+              <w:t>6583.0</w:t>
             </w:r>
           </w:p>
         </w:tc>
@@ -628,7 +645,42 @@
           </w:tcPr>
           <w:p>
             <w:r>
-              <w:t>5723.0</w:t>
+              <w:t>5734.0</w:t>
+            </w:r>
+          </w:p>
+        </w:tc>
+      </w:tr>
+      <w:tr>
+        <w:tc>
+          <w:tcPr>
+            <w:tcW w:w="3241" w:type="dxa"/>
+            <w:shd w:val="clear" w:color="auto" w:fill="C5E0B3" w:themeFill="accent6" w:themeFillTint="66"/>
+          </w:tcPr>
+          <w:p>
+            <w:r>
+              <w:t>4</w:t>
+            </w:r>
+          </w:p>
+        </w:tc>
+        <w:tc>
+          <w:tcPr>
+            <w:tcW w:w="2936" w:type="dxa"/>
+            <w:shd w:val="clear" w:color="auto" w:fill="C5E0B3" w:themeFill="accent6" w:themeFillTint="66"/>
+          </w:tcPr>
+          <w:p>
+            <w:r>
+              <w:t>Dynamically changing</w:t>
+            </w:r>
+          </w:p>
+        </w:tc>
+        <w:tc>
+          <w:tcPr>
+            <w:tcW w:w="3173" w:type="dxa"/>
+            <w:shd w:val="clear" w:color="auto" w:fill="C5E0B3" w:themeFill="accent6" w:themeFillTint="66"/>
+          </w:tcPr>
+          <w:p>
+            <w:r>
+              <w:t>5633.0</w:t>
             </w:r>
           </w:p>
         </w:tc>
@@ -641,7 +693,7 @@
           </w:tcPr>
           <w:p>
             <w:r>
-              <w:t>4</w:t>
+              <w:t>5</w:t>
             </w:r>
           </w:p>
         </w:tc>
@@ -652,7 +704,7 @@
           </w:tcPr>
           <w:p>
             <w:r>
-              <w:t>Dynamically changing</w:t>
+              <w:t>[[1, 3, 6, 9], [5, 7, 2], [4, 8]]</w:t>
             </w:r>
           </w:p>
         </w:tc>
@@ -663,42 +715,7 @@
           </w:tcPr>
           <w:p>
             <w:r>
-              <w:t>6507.0</w:t>
-            </w:r>
-          </w:p>
-        </w:tc>
-      </w:tr>
-      <w:tr>
-        <w:tc>
-          <w:tcPr>
-            <w:tcW w:w="3241" w:type="dxa"/>
-            <w:shd w:val="clear" w:color="auto" w:fill="92D050"/>
-          </w:tcPr>
-          <w:p>
-            <w:r>
-              <w:t>5</w:t>
-            </w:r>
-          </w:p>
-        </w:tc>
-        <w:tc>
-          <w:tcPr>
-            <w:tcW w:w="2936" w:type="dxa"/>
-            <w:shd w:val="clear" w:color="auto" w:fill="92D050"/>
-          </w:tcPr>
-          <w:p>
-            <w:r>
-              <w:t>[[1, 3, 6, 9], [5, 7, 2], [4, 8]]</w:t>
-            </w:r>
-          </w:p>
-        </w:tc>
-        <w:tc>
-          <w:tcPr>
-            <w:tcW w:w="3173" w:type="dxa"/>
-            <w:shd w:val="clear" w:color="auto" w:fill="92D050"/>
-          </w:tcPr>
-          <w:p>
-            <w:r>
-              <w:t>5653.0</w:t>
+              <w:t>5652.0</w:t>
             </w:r>
           </w:p>
         </w:tc>
@@ -710,7 +727,10 @@
         <w:t xml:space="preserve">We concluded that after we tested all the combinations with the settings described over that </w:t>
       </w:r>
       <w:r>
-        <w:t>[[1, 3, 6, 9], [5, 7, 2], [4, 8]]</w:t>
+        <w:t>d</w:t>
+      </w:r>
+      <w:r>
+        <w:t>ynamically changing</w:t>
       </w:r>
       <w:r>
         <w:t xml:space="preserve"> was the best task prioritization.</w:t>
@@ -730,25 +750,10 @@
           <w:rFonts w:cstheme="minorHAnsi"/>
           <w:b/>
           <w:bCs/>
+          <w:shd w:val="clear" w:color="auto" w:fill="FFFFFF"/>
         </w:rPr>
         <w:lastRenderedPageBreak/>
         <w:t xml:space="preserve">Parameter </w:t>
-      </w:r>
-      <w:r>
-        <w:rPr>
-          <w:rFonts w:cstheme="minorHAnsi"/>
-          <w:b/>
-          <w:bCs/>
-        </w:rPr>
-        <w:t>B</w:t>
-      </w:r>
-      <w:r>
-        <w:rPr>
-          <w:rFonts w:cstheme="minorHAnsi"/>
-          <w:b/>
-          <w:bCs/>
-        </w:rPr>
-        <w:t xml:space="preserve">: </w:t>
       </w:r>
       <w:r>
         <w:rPr>
@@ -757,9 +762,8 @@
           <w:bCs/>
           <w:shd w:val="clear" w:color="auto" w:fill="FFFFFF"/>
         </w:rPr>
-        <w:t xml:space="preserve">The way the 1000 wafers are grouped into </w:t>
-      </w:r>
-      <w:proofErr w:type="gramStart"/>
+        <w:t>B</w:t>
+      </w:r>
       <w:r>
         <w:rPr>
           <w:rFonts w:cstheme="minorHAnsi"/>
@@ -767,28 +771,287 @@
           <w:bCs/>
           <w:shd w:val="clear" w:color="auto" w:fill="FFFFFF"/>
         </w:rPr>
-        <w:t>batches</w:t>
-      </w:r>
-      <w:proofErr w:type="gramEnd"/>
-    </w:p>
-    <w:p>
-      <w:pPr>
+        <w:t xml:space="preserve">: The times at which the batches are loaded into the input buffer of the production </w:t>
+      </w:r>
+      <w:proofErr w:type="gramStart"/>
+      <w:r>
         <w:rPr>
           <w:rFonts w:cstheme="minorHAnsi"/>
           <w:b/>
           <w:bCs/>
           <w:shd w:val="clear" w:color="auto" w:fill="FFFFFF"/>
         </w:rPr>
+        <w:t>line</w:t>
+      </w:r>
+      <w:proofErr w:type="gramEnd"/>
+    </w:p>
+    <w:p>
+      <w:r>
+        <w:t xml:space="preserve">This is the </w:t>
+      </w:r>
+      <w:proofErr w:type="gramStart"/>
+      <w:r>
+        <w:t>methods</w:t>
+      </w:r>
+      <w:proofErr w:type="gramEnd"/>
+      <w:r>
+        <w:t xml:space="preserve"> we used for timing when the batches are loaded into the start buffer of the production line. </w:t>
+      </w:r>
+    </w:p>
+    <w:p>
+      <w:pPr>
+        <w:pStyle w:val="ListParagraph"/>
+        <w:numPr>
+          <w:ilvl w:val="0"/>
+          <w:numId w:val="13"/>
+        </w:numPr>
+      </w:pPr>
+      <w:r>
+        <w:t xml:space="preserve">We have incorporated infinite capacity into the </w:t>
+      </w:r>
+      <w:r>
+        <w:t>start</w:t>
+      </w:r>
+      <w:r>
+        <w:t xml:space="preserve"> buffer to facilitate the immediate loading of </w:t>
+      </w:r>
+      <w:r>
+        <w:t xml:space="preserve">batches </w:t>
+      </w:r>
+      <w:r>
+        <w:t xml:space="preserve">as space becomes available. Consequently, there is no need for an additional buffer to schedule data loading into the </w:t>
+      </w:r>
+      <w:r>
+        <w:t>start</w:t>
+      </w:r>
+      <w:r>
+        <w:t xml:space="preserve"> buffer, as this would only introduce unnecessary complexity without impacting the outcome.</w:t>
+      </w:r>
+    </w:p>
+    <w:p>
+      <w:pPr>
+        <w:pStyle w:val="ListParagraph"/>
+        <w:numPr>
+          <w:ilvl w:val="0"/>
+          <w:numId w:val="13"/>
+        </w:numPr>
+      </w:pPr>
+      <w:r>
+        <w:t xml:space="preserve">We added functionality for scheduling so we can add a timeout between when batches </w:t>
+      </w:r>
+      <w:proofErr w:type="gramStart"/>
+      <w:r>
+        <w:t>is</w:t>
+      </w:r>
+      <w:proofErr w:type="gramEnd"/>
+      <w:r>
+        <w:t xml:space="preserve"> added to the start buffer. This required us to create </w:t>
+      </w:r>
+      <w:proofErr w:type="gramStart"/>
+      <w:r>
+        <w:t>a</w:t>
+      </w:r>
+      <w:proofErr w:type="gramEnd"/>
+      <w:r>
+        <w:t xml:space="preserve"> additional action for our event system. If the start buffer is full and the batch cannot be added with the </w:t>
+      </w:r>
+      <w:proofErr w:type="gramStart"/>
+      <w:r>
+        <w:t>timeout</w:t>
+      </w:r>
+      <w:proofErr w:type="gramEnd"/>
+      <w:r>
+        <w:t xml:space="preserve"> </w:t>
+      </w:r>
+      <w:r>
+        <w:t xml:space="preserve">we scheduled a new event will be added to the event queue a timeout into the future. We then did an experiment to see what the best timeout was for all the different ways of dividing 1000 wafers into equal batch sizes. </w:t>
+      </w:r>
+      <w:r>
+        <w:t xml:space="preserve">We did this experiment with </w:t>
+      </w:r>
+      <w:proofErr w:type="gramStart"/>
+      <w:r>
+        <w:t>the dynamically</w:t>
+      </w:r>
+      <w:proofErr w:type="gramEnd"/>
+      <w:r>
+        <w:t xml:space="preserve"> changing task prioritization. We found that the best timeout was 6 for batch size 20.</w:t>
+      </w:r>
+    </w:p>
+    <w:p>
+      <w:pPr>
+        <w:pStyle w:val="ListParagraph"/>
+      </w:pPr>
+      <w:r>
+        <w:rPr>
+          <w:noProof/>
+        </w:rPr>
+        <w:drawing>
+          <wp:inline distT="0" distB="0" distL="0" distR="0" wp14:anchorId="7A353B62" wp14:editId="261F5F8B">
+            <wp:extent cx="3024002" cy="3333509"/>
+            <wp:effectExtent l="0" t="0" r="5080" b="635"/>
+            <wp:docPr id="5" name="Picture 5" descr="A picture containing graphical user interface&#10;&#10;Description automatically generated"/>
+            <wp:cNvGraphicFramePr>
+              <a:graphicFrameLocks xmlns:a="http://schemas.openxmlformats.org/drawingml/2006/main" noChangeAspect="1"/>
+            </wp:cNvGraphicFramePr>
+            <a:graphic xmlns:a="http://schemas.openxmlformats.org/drawingml/2006/main">
+              <a:graphicData uri="http://schemas.openxmlformats.org/drawingml/2006/picture">
+                <pic:pic xmlns:pic="http://schemas.openxmlformats.org/drawingml/2006/picture">
+                  <pic:nvPicPr>
+                    <pic:cNvPr id="5" name="Picture 5" descr="A picture containing graphical user interface&#10;&#10;Description automatically generated"/>
+                    <pic:cNvPicPr/>
+                  </pic:nvPicPr>
+                  <pic:blipFill>
+                    <a:blip r:embed="rId5"/>
+                    <a:stretch>
+                      <a:fillRect/>
+                    </a:stretch>
+                  </pic:blipFill>
+                  <pic:spPr>
+                    <a:xfrm>
+                      <a:off x="0" y="0"/>
+                      <a:ext cx="3028672" cy="3338657"/>
+                    </a:xfrm>
+                    <a:prstGeom prst="rect">
+                      <a:avLst/>
+                    </a:prstGeom>
+                  </pic:spPr>
+                </pic:pic>
+              </a:graphicData>
+            </a:graphic>
+          </wp:inline>
+        </w:drawing>
+      </w:r>
+      <w:r>
+        <w:br/>
+      </w:r>
+    </w:p>
+    <w:p>
+      <w:pPr>
+        <w:pStyle w:val="ListParagraph"/>
+      </w:pPr>
+    </w:p>
+    <w:p>
+      <w:pPr>
+        <w:pStyle w:val="ListParagraph"/>
+      </w:pPr>
+    </w:p>
+    <w:p>
+      <w:pPr>
+        <w:pStyle w:val="ListParagraph"/>
+      </w:pPr>
+    </w:p>
+    <w:p>
+      <w:pPr>
+        <w:pStyle w:val="ListParagraph"/>
+      </w:pPr>
+    </w:p>
+    <w:p>
+      <w:pPr>
+        <w:pStyle w:val="ListParagraph"/>
+      </w:pPr>
+    </w:p>
+    <w:p>
+      <w:pPr>
+        <w:pStyle w:val="ListParagraph"/>
+      </w:pPr>
+    </w:p>
+    <w:p>
+      <w:pPr>
+        <w:pStyle w:val="ListParagraph"/>
+      </w:pPr>
+    </w:p>
+    <w:p>
+      <w:pPr>
+        <w:pStyle w:val="ListParagraph"/>
+      </w:pPr>
+    </w:p>
+    <w:p>
+      <w:pPr>
+        <w:rPr>
+          <w:rFonts w:cstheme="minorHAnsi"/>
+          <w:b/>
+          <w:bCs/>
+        </w:rPr>
+      </w:pPr>
+    </w:p>
+    <w:p>
+      <w:pPr>
+        <w:rPr>
+          <w:rFonts w:cstheme="minorHAnsi"/>
+          <w:b/>
+          <w:bCs/>
+          <w:shd w:val="clear" w:color="auto" w:fill="FFFFFF"/>
+        </w:rPr>
+      </w:pPr>
+      <w:r>
+        <w:rPr>
+          <w:rFonts w:cstheme="minorHAnsi"/>
+          <w:b/>
+          <w:bCs/>
+        </w:rPr>
+        <w:lastRenderedPageBreak/>
+        <w:t xml:space="preserve">Parameter </w:t>
+      </w:r>
+      <w:r>
+        <w:rPr>
+          <w:rFonts w:cstheme="minorHAnsi"/>
+          <w:b/>
+          <w:bCs/>
+        </w:rPr>
+        <w:t>C</w:t>
+      </w:r>
+      <w:r>
+        <w:rPr>
+          <w:rFonts w:cstheme="minorHAnsi"/>
+          <w:b/>
+          <w:bCs/>
+        </w:rPr>
+        <w:t xml:space="preserve">: </w:t>
+      </w:r>
+      <w:r>
+        <w:rPr>
+          <w:rFonts w:cstheme="minorHAnsi"/>
+          <w:b/>
+          <w:bCs/>
+          <w:shd w:val="clear" w:color="auto" w:fill="FFFFFF"/>
+        </w:rPr>
+        <w:t xml:space="preserve">The way the 1000 wafers are grouped into </w:t>
+      </w:r>
+      <w:proofErr w:type="gramStart"/>
+      <w:r>
+        <w:rPr>
+          <w:rFonts w:cstheme="minorHAnsi"/>
+          <w:b/>
+          <w:bCs/>
+          <w:shd w:val="clear" w:color="auto" w:fill="FFFFFF"/>
+        </w:rPr>
+        <w:t>batches</w:t>
+      </w:r>
+      <w:proofErr w:type="gramEnd"/>
+    </w:p>
+    <w:p>
+      <w:pPr>
+        <w:rPr>
+          <w:rFonts w:cstheme="minorHAnsi"/>
+          <w:b/>
+          <w:bCs/>
+          <w:shd w:val="clear" w:color="auto" w:fill="FFFFFF"/>
+        </w:rPr>
       </w:pPr>
       <w:r>
         <w:rPr>
           <w:rFonts w:cstheme="minorHAnsi"/>
           <w:shd w:val="clear" w:color="auto" w:fill="FFFFFF"/>
         </w:rPr>
-        <w:t xml:space="preserve">These are the three methods we tested for finding the best way of grouping 1000 wafers into batches. The task prioritization we used was the one we found was best earlier: </w:t>
-      </w:r>
-      <w:r>
-        <w:t>[[1, 3, 6, 9], [5, 7, 2], [4, 8]]</w:t>
+        <w:t xml:space="preserve">These are the three methods we tested for finding the best way of grouping 1000 wafers into batches. The task prioritization we used was the </w:t>
+      </w:r>
+      <w:r>
+        <w:rPr>
+          <w:rFonts w:cstheme="minorHAnsi"/>
+          <w:shd w:val="clear" w:color="auto" w:fill="FFFFFF"/>
+        </w:rPr>
+        <w:t>dynamic method.</w:t>
       </w:r>
       <w:r>
         <w:rPr>
@@ -839,16 +1102,7 @@
         <w:t>less than 20 left.</w:t>
       </w:r>
       <w:r>
-        <w:t xml:space="preserve"> The graph </w:t>
-      </w:r>
-      <w:r>
-        <w:t>below</w:t>
-      </w:r>
-      <w:r>
-        <w:t xml:space="preserve"> shows the different time used on the different batch sizes. </w:t>
-      </w:r>
-      <w:r>
-        <w:t xml:space="preserve">With this experiment we </w:t>
+        <w:t xml:space="preserve"> The graph below shows the different time used on the different batch sizes. With this experiment we </w:t>
       </w:r>
       <w:proofErr w:type="gramStart"/>
       <w:r>
@@ -859,7 +1113,10 @@
         <w:t xml:space="preserve"> that the best batch size if every batch was going to be the same was 20. The simulation time was </w:t>
       </w:r>
       <w:r>
-        <w:t xml:space="preserve">5653.0 </w:t>
+        <w:t>5633.0</w:t>
+      </w:r>
+      <w:r>
+        <w:t xml:space="preserve"> </w:t>
       </w:r>
       <w:r>
         <w:t>for this batch size.</w:t>
@@ -879,9 +1136,9 @@
           <w:noProof/>
         </w:rPr>
         <w:drawing>
-          <wp:inline distT="0" distB="0" distL="0" distR="0" wp14:anchorId="3DB388ED" wp14:editId="0E5D992D">
-            <wp:extent cx="5943600" cy="3114675"/>
-            <wp:effectExtent l="0" t="0" r="0" b="9525"/>
+          <wp:inline distT="0" distB="0" distL="0" distR="0" wp14:anchorId="4A7254F5" wp14:editId="389A38F0">
+            <wp:extent cx="5943600" cy="3113405"/>
+            <wp:effectExtent l="0" t="0" r="0" b="0"/>
             <wp:docPr id="1" name="Picture 1" descr="Chart, line chart&#10;&#10;Description automatically generated"/>
             <wp:cNvGraphicFramePr>
               <a:graphicFrameLocks xmlns:a="http://schemas.openxmlformats.org/drawingml/2006/main" noChangeAspect="1"/>
@@ -894,7 +1151,7 @@
                     <pic:cNvPicPr/>
                   </pic:nvPicPr>
                   <pic:blipFill>
-                    <a:blip r:embed="rId5"/>
+                    <a:blip r:embed="rId6"/>
                     <a:stretch>
                       <a:fillRect/>
                     </a:stretch>
@@ -902,7 +1159,7 @@
                   <pic:spPr>
                     <a:xfrm>
                       <a:off x="0" y="0"/>
-                      <a:ext cx="5943600" cy="3114675"/>
+                      <a:ext cx="5943600" cy="3113405"/>
                     </a:xfrm>
                     <a:prstGeom prst="rect">
                       <a:avLst/>
@@ -933,13 +1190,13 @@
         <w:t xml:space="preserve"> initial batches with the</w:t>
       </w:r>
       <w:r>
-        <w:t xml:space="preserve"> best outcome in a CSV file. After roughly 100k iterations, we achieved a simulation time of 56</w:t>
-      </w:r>
-      <w:r>
-        <w:t>20</w:t>
-      </w:r>
-      <w:r>
-        <w:t>.9. Despite recognizing the vast number of potential batch combinations, we proceeded with this method to test our chances.</w:t>
+        <w:t xml:space="preserve"> best outcome in a CSV file. After roughly 10k iterations, we achieved a simulation time of 56</w:t>
+      </w:r>
+      <w:r>
+        <w:t>30.0</w:t>
+      </w:r>
+      <w:r>
+        <w:t>. Despite recognizing the vast number of potential batch combinations, we proceeded with this method to test our chances.</w:t>
       </w:r>
       <w:r>
         <w:t xml:space="preserve"> </w:t>
@@ -954,19 +1211,19 @@
         </w:numPr>
       </w:pPr>
       <w:r>
-        <w:t xml:space="preserve">For our third method we created a genetic algorithm. </w:t>
-      </w:r>
-      <w:r>
-        <w:t>Our staring population was a set of random initial batches and the best initial batches we had saved. We always passed the top 10% to the next generation. We also mutated a copy of the top 10% that we passed on to the next generation. We created new random initial batches for the 80% that didn’t make it to the next generation. We constantly improved our algorithm and kept our best results.</w:t>
-      </w:r>
-      <w:r>
-        <w:t xml:space="preserve"> We managed to get the simulation time down to </w:t>
-      </w:r>
-      <w:r>
-        <w:t>5591.</w:t>
-      </w:r>
-      <w:r>
-        <w:t>4 with this method.</w:t>
+        <w:t xml:space="preserve">For our third method we created a genetic algorithm. Our staring population was a set of random initial batches and the best initial batches we had saved. We always passed the top 10% to the next generation. We also mutated a copy of the top 10% that we passed on to the next generation. We created new random initial batches for the 80% that didn’t make it to the next generation. We constantly improved our algorithm and kept our best results. We managed to get the simulation time down to </w:t>
+      </w:r>
+      <w:r>
+        <w:t>5613.2</w:t>
+      </w:r>
+      <w:r>
+        <w:t xml:space="preserve"> in 20 generations using </w:t>
+      </w:r>
+      <w:r>
+        <w:t>this method.</w:t>
+      </w:r>
+      <w:r>
+        <w:t xml:space="preserve"> </w:t>
       </w:r>
     </w:p>
     <w:p/>
@@ -995,10 +1252,10 @@
           <w:noProof/>
         </w:rPr>
         <w:drawing>
-          <wp:inline distT="0" distB="0" distL="0" distR="0" wp14:anchorId="7FA0613D" wp14:editId="3DFFFC80">
-            <wp:extent cx="5943600" cy="3117215"/>
-            <wp:effectExtent l="0" t="0" r="0" b="6985"/>
-            <wp:docPr id="3" name="Picture 3" descr="Chart, line chart&#10;&#10;Description automatically generated"/>
+          <wp:inline distT="0" distB="0" distL="0" distR="0" wp14:anchorId="25E7912C" wp14:editId="4CE528CE">
+            <wp:extent cx="5943600" cy="3133090"/>
+            <wp:effectExtent l="0" t="0" r="0" b="0"/>
+            <wp:docPr id="6" name="Picture 6" descr="Chart, line chart&#10;&#10;Description automatically generated"/>
             <wp:cNvGraphicFramePr>
               <a:graphicFrameLocks xmlns:a="http://schemas.openxmlformats.org/drawingml/2006/main" noChangeAspect="1"/>
             </wp:cNvGraphicFramePr>
@@ -1006,11 +1263,11 @@
               <a:graphicData uri="http://schemas.openxmlformats.org/drawingml/2006/picture">
                 <pic:pic xmlns:pic="http://schemas.openxmlformats.org/drawingml/2006/picture">
                   <pic:nvPicPr>
-                    <pic:cNvPr id="3" name="Picture 3" descr="Chart, line chart&#10;&#10;Description automatically generated"/>
+                    <pic:cNvPr id="6" name="Picture 6" descr="Chart, line chart&#10;&#10;Description automatically generated"/>
                     <pic:cNvPicPr/>
                   </pic:nvPicPr>
                   <pic:blipFill>
-                    <a:blip r:embed="rId6"/>
+                    <a:blip r:embed="rId7"/>
                     <a:stretch>
                       <a:fillRect/>
                     </a:stretch>
@@ -1018,7 +1275,7 @@
                   <pic:spPr>
                     <a:xfrm>
                       <a:off x="0" y="0"/>
-                      <a:ext cx="5943600" cy="3117215"/>
+                      <a:ext cx="5943600" cy="3133090"/>
                     </a:xfrm>
                     <a:prstGeom prst="rect">
                       <a:avLst/>
@@ -1034,99 +1291,145 @@
     <w:p>
       <w:pPr>
         <w:rPr>
-          <w:rFonts w:cstheme="minorHAnsi"/>
           <w:b/>
           <w:bCs/>
-          <w:shd w:val="clear" w:color="auto" w:fill="FFFFFF"/>
-        </w:rPr>
-      </w:pPr>
-      <w:r>
-        <w:rPr>
-          <w:rFonts w:cstheme="minorHAnsi"/>
+        </w:rPr>
+      </w:pPr>
+      <w:proofErr w:type="gramStart"/>
+      <w:r>
+        <w:rPr>
           <w:b/>
           <w:bCs/>
-          <w:shd w:val="clear" w:color="auto" w:fill="FFFFFF"/>
-        </w:rPr>
-        <w:t xml:space="preserve">Parameter </w:t>
-      </w:r>
-      <w:r>
-        <w:rPr>
-          <w:rFonts w:cstheme="minorHAnsi"/>
+        </w:rPr>
+        <w:t>Final result</w:t>
+      </w:r>
+      <w:proofErr w:type="gramEnd"/>
+      <w:r>
+        <w:rPr>
           <w:b/>
           <w:bCs/>
-          <w:shd w:val="clear" w:color="auto" w:fill="FFFFFF"/>
-        </w:rPr>
-        <w:t>C</w:t>
-      </w:r>
-      <w:r>
-        <w:rPr>
-          <w:rFonts w:cstheme="minorHAnsi"/>
+        </w:rPr>
+        <w:t>:</w:t>
+      </w:r>
+    </w:p>
+    <w:p>
+      <w:r>
+        <w:rPr>
+          <w:u w:val="single"/>
+        </w:rPr>
+        <w:t xml:space="preserve">Task </w:t>
+      </w:r>
+      <w:r>
+        <w:rPr>
+          <w:u w:val="single"/>
+        </w:rPr>
+        <w:t>prioritization</w:t>
+      </w:r>
+      <w:r>
+        <w:rPr>
+          <w:u w:val="single"/>
+        </w:rPr>
+        <w:t>:</w:t>
+      </w:r>
+      <w:r>
+        <w:t xml:space="preserve"> dynamically changing and prioritizes the task with the least in its </w:t>
+      </w:r>
+      <w:proofErr w:type="spellStart"/>
+      <w:proofErr w:type="gramStart"/>
+      <w:r>
+        <w:t>inputbuffer</w:t>
+      </w:r>
+      <w:proofErr w:type="spellEnd"/>
+      <w:proofErr w:type="gramEnd"/>
+    </w:p>
+    <w:p>
+      <w:r>
+        <w:rPr>
+          <w:u w:val="single"/>
+        </w:rPr>
+        <w:t>Timeout between inserting batches</w:t>
+      </w:r>
+      <w:r>
+        <w:t>: 6</w:t>
+      </w:r>
+    </w:p>
+    <w:p>
+      <w:r>
+        <w:rPr>
+          <w:u w:val="single"/>
+        </w:rPr>
+        <w:t>Initial batches:</w:t>
+      </w:r>
+      <w:r>
+        <w:t xml:space="preserve"> [</w:t>
+      </w:r>
+      <w:r>
+        <w:t>24,37,32,33,32,27,36,24,24,35,28,30,37,27,24,25,27,36,28,26,24,27,32,33,30,39,31,28,24,25,26,21,25,22,21</w:t>
+      </w:r>
+      <w:r>
+        <w:t>]</w:t>
+      </w:r>
+    </w:p>
+    <w:p>
+      <w:r>
+        <w:t>Here is a graph showing how many wafers is finished at the different timestamps:</w:t>
+      </w:r>
+      <w:r>
+        <w:br/>
+      </w:r>
+      <w:r>
+        <w:rPr>
+          <w:noProof/>
+        </w:rPr>
+        <w:drawing>
+          <wp:inline distT="0" distB="0" distL="0" distR="0" wp14:anchorId="4652E777" wp14:editId="74C00D57">
+            <wp:extent cx="4490977" cy="2341929"/>
+            <wp:effectExtent l="0" t="0" r="5080" b="1270"/>
+            <wp:docPr id="7" name="Picture 7" descr="Chart, line chart&#10;&#10;Description automatically generated"/>
+            <wp:cNvGraphicFramePr>
+              <a:graphicFrameLocks xmlns:a="http://schemas.openxmlformats.org/drawingml/2006/main" noChangeAspect="1"/>
+            </wp:cNvGraphicFramePr>
+            <a:graphic xmlns:a="http://schemas.openxmlformats.org/drawingml/2006/main">
+              <a:graphicData uri="http://schemas.openxmlformats.org/drawingml/2006/picture">
+                <pic:pic xmlns:pic="http://schemas.openxmlformats.org/drawingml/2006/picture">
+                  <pic:nvPicPr>
+                    <pic:cNvPr id="7" name="Picture 7" descr="Chart, line chart&#10;&#10;Description automatically generated"/>
+                    <pic:cNvPicPr/>
+                  </pic:nvPicPr>
+                  <pic:blipFill>
+                    <a:blip r:embed="rId8"/>
+                    <a:stretch>
+                      <a:fillRect/>
+                    </a:stretch>
+                  </pic:blipFill>
+                  <pic:spPr>
+                    <a:xfrm>
+                      <a:off x="0" y="0"/>
+                      <a:ext cx="4493702" cy="2343350"/>
+                    </a:xfrm>
+                    <a:prstGeom prst="rect">
+                      <a:avLst/>
+                    </a:prstGeom>
+                  </pic:spPr>
+                </pic:pic>
+              </a:graphicData>
+            </a:graphic>
+          </wp:inline>
+        </w:drawing>
+      </w:r>
+    </w:p>
+    <w:p>
+      <w:pPr>
+        <w:rPr>
           <w:b/>
           <w:bCs/>
-          <w:shd w:val="clear" w:color="auto" w:fill="FFFFFF"/>
-        </w:rPr>
-        <w:t xml:space="preserve">: The times at which the batches are loaded into the input buffer of the production </w:t>
-      </w:r>
-      <w:proofErr w:type="gramStart"/>
-      <w:r>
-        <w:rPr>
-          <w:rFonts w:cstheme="minorHAnsi"/>
-          <w:b/>
-          <w:bCs/>
-          <w:shd w:val="clear" w:color="auto" w:fill="FFFFFF"/>
-        </w:rPr>
-        <w:t>line</w:t>
-      </w:r>
-      <w:proofErr w:type="gramEnd"/>
-    </w:p>
-    <w:p>
-      <w:r>
-        <w:t xml:space="preserve">This is the </w:t>
-      </w:r>
-      <w:proofErr w:type="gramStart"/>
-      <w:r>
-        <w:t>methods</w:t>
-      </w:r>
-      <w:proofErr w:type="gramEnd"/>
-      <w:r>
-        <w:t xml:space="preserve"> we used for timing when the batches are loaded into the start buffer of the production line. </w:t>
-      </w:r>
+        </w:rPr>
+      </w:pPr>
     </w:p>
     <w:p>
       <w:pPr>
         <w:pStyle w:val="ListParagraph"/>
-        <w:numPr>
-          <w:ilvl w:val="0"/>
-          <w:numId w:val="13"/>
-        </w:numPr>
-      </w:pPr>
-      <w:r>
-        <w:t xml:space="preserve">We have incorporated infinite capacity into the </w:t>
-      </w:r>
-      <w:r>
-        <w:t>start</w:t>
-      </w:r>
-      <w:r>
-        <w:t xml:space="preserve"> buffer to facilitate the immediate loading of data as space becomes available. Consequently, there is no need for an additional buffer to schedule data loading into the </w:t>
-      </w:r>
-      <w:r>
-        <w:t>start</w:t>
-      </w:r>
-      <w:r>
-        <w:t xml:space="preserve"> buffer, as this would only introduce unnecessary complexity without impacting the outcome.</w:t>
-      </w:r>
-    </w:p>
-    <w:p>
-      <w:pPr>
-        <w:pStyle w:val="ListParagraph"/>
-        <w:numPr>
-          <w:ilvl w:val="0"/>
-          <w:numId w:val="13"/>
-        </w:numPr>
-      </w:pPr>
-      <w:r>
-        <w:br/>
-      </w:r>
+      </w:pPr>
     </w:p>
     <w:sectPr>
       <w:pgSz w:w="12240" w:h="15840"/>
@@ -1770,7 +2073,7 @@
   <w:abstractNum w:abstractNumId="7" w15:restartNumberingAfterBreak="0">
     <w:nsid w:val="55E92141"/>
     <w:multiLevelType w:val="hybridMultilevel"/>
-    <w:tmpl w:val="E2DEDB4E"/>
+    <w:tmpl w:val="BE569E82"/>
     <w:lvl w:ilvl="0" w:tplc="0409000F">
       <w:start w:val="1"/>
       <w:numFmt w:val="decimal"/>

</xml_diff>